<commit_message>
Changed resume to 2 pages
</commit_message>
<xml_diff>
--- a/resume/resume.docx
+++ b/resume/resume.docx
@@ -62,8 +62,14 @@
     <w:p>
       <w:pPr>
         <w:pStyle w:val="Title"/>
-      </w:pPr>
-      <w:r>
+        <w:rPr>
+          <w:rFonts w:ascii="Helvetica" w:hAnsi="Helvetica"/>
+        </w:rPr>
+      </w:pPr>
+      <w:r>
+        <w:rPr>
+          <w:rFonts w:ascii="Helvetica" w:hAnsi="Helvetica"/>
+        </w:rPr>
         <w:t>Objective</w:t>
       </w:r>
     </w:p>
@@ -86,9 +92,24 @@
     </w:p>
     <w:p>
       <w:pPr>
+        <w:rPr>
+          <w:rFonts w:ascii="Helvetica" w:hAnsi="Helvetica"/>
+          <w:sz w:val="28"/>
+          <w:szCs w:val="28"/>
+        </w:rPr>
+      </w:pPr>
+    </w:p>
+    <w:p>
+      <w:pPr>
         <w:pStyle w:val="Title"/>
-      </w:pPr>
-      <w:r>
+        <w:rPr>
+          <w:rFonts w:ascii="Helvetica" w:hAnsi="Helvetica"/>
+        </w:rPr>
+      </w:pPr>
+      <w:r>
+        <w:rPr>
+          <w:rFonts w:ascii="Helvetica" w:hAnsi="Helvetica"/>
+        </w:rPr>
         <w:t>Education</w:t>
       </w:r>
     </w:p>
@@ -107,7 +128,25 @@
           <w:sz w:val="28"/>
           <w:szCs w:val="28"/>
         </w:rPr>
-        <w:t>Bachelors in technology</w:t>
+        <w:t xml:space="preserve">Bachelors </w:t>
+      </w:r>
+      <w:r>
+        <w:rPr>
+          <w:rFonts w:ascii="Helvetica" w:hAnsi="Helvetica"/>
+          <w:b/>
+          <w:sz w:val="28"/>
+          <w:szCs w:val="28"/>
+        </w:rPr>
+        <w:t>of</w:t>
+      </w:r>
+      <w:r>
+        <w:rPr>
+          <w:rFonts w:ascii="Helvetica" w:hAnsi="Helvetica"/>
+          <w:b/>
+          <w:sz w:val="28"/>
+          <w:szCs w:val="28"/>
+        </w:rPr>
+        <w:t xml:space="preserve"> technology</w:t>
       </w:r>
       <w:r>
         <w:rPr>
@@ -149,287 +188,494 @@
           <w:sz w:val="28"/>
           <w:szCs w:val="28"/>
         </w:rPr>
-        <w:t>CGPA 8.8. Deans list – 2010-14.</w:t>
+        <w:t>CGPA 8.8,</w:t>
+      </w:r>
+      <w:r>
+        <w:rPr>
+          <w:rFonts w:ascii="Helvetica" w:hAnsi="Helvetica"/>
+          <w:sz w:val="28"/>
+          <w:szCs w:val="28"/>
+        </w:rPr>
+        <w:t xml:space="preserve"> </w:t>
+      </w:r>
+      <w:r>
+        <w:rPr>
+          <w:rFonts w:ascii="Helvetica" w:hAnsi="Helvetica"/>
+          <w:b/>
+          <w:sz w:val="28"/>
+          <w:szCs w:val="28"/>
+        </w:rPr>
+        <w:t>Dean’s</w:t>
+      </w:r>
+      <w:r>
+        <w:rPr>
+          <w:rFonts w:ascii="Helvetica" w:hAnsi="Helvetica"/>
+          <w:b/>
+          <w:sz w:val="28"/>
+          <w:szCs w:val="28"/>
+        </w:rPr>
+        <w:t xml:space="preserve"> list</w:t>
+      </w:r>
+      <w:r>
+        <w:rPr>
+          <w:rFonts w:ascii="Helvetica" w:hAnsi="Helvetica"/>
+          <w:sz w:val="28"/>
+          <w:szCs w:val="28"/>
+        </w:rPr>
+        <w:t xml:space="preserve"> – 2010-14.</w:t>
+      </w:r>
+    </w:p>
+    <w:p>
+      <w:pPr>
+        <w:rPr>
+          <w:rFonts w:ascii="Helvetica" w:hAnsi="Helvetica"/>
+          <w:sz w:val="28"/>
+          <w:szCs w:val="28"/>
+        </w:rPr>
+      </w:pPr>
+    </w:p>
+    <w:p>
+      <w:pPr>
+        <w:pStyle w:val="Title"/>
+        <w:rPr>
+          <w:rFonts w:ascii="Helvetica" w:hAnsi="Helvetica"/>
+        </w:rPr>
+      </w:pPr>
+      <w:r>
+        <w:rPr>
+          <w:rFonts w:ascii="Helvetica" w:hAnsi="Helvetica"/>
+        </w:rPr>
+        <w:t>Skills and Technologies</w:t>
+      </w:r>
+    </w:p>
+    <w:p>
+      <w:pPr>
+        <w:pStyle w:val="ListParagraph"/>
+        <w:numPr>
+          <w:ilvl w:val="0"/>
+          <w:numId w:val="1"/>
+        </w:numPr>
+        <w:rPr>
+          <w:rFonts w:ascii="Helvetica" w:hAnsi="Helvetica"/>
+          <w:sz w:val="28"/>
+          <w:szCs w:val="28"/>
+        </w:rPr>
+      </w:pPr>
+      <w:r>
+        <w:rPr>
+          <w:rFonts w:ascii="Helvetica" w:hAnsi="Helvetica"/>
+          <w:b/>
+          <w:sz w:val="28"/>
+          <w:szCs w:val="28"/>
+        </w:rPr>
+        <w:t>Mobile app development</w:t>
+      </w:r>
+      <w:r>
+        <w:rPr>
+          <w:rFonts w:ascii="Helvetica" w:hAnsi="Helvetica"/>
+          <w:sz w:val="28"/>
+          <w:szCs w:val="28"/>
+        </w:rPr>
+        <w:t xml:space="preserve"> - Native Windows Phone -7,8, 8.1, Android</w:t>
+      </w:r>
+    </w:p>
+    <w:p>
+      <w:pPr>
+        <w:pStyle w:val="ListParagraph"/>
+        <w:numPr>
+          <w:ilvl w:val="0"/>
+          <w:numId w:val="1"/>
+        </w:numPr>
+        <w:rPr>
+          <w:rFonts w:ascii="Helvetica" w:hAnsi="Helvetica"/>
+          <w:sz w:val="28"/>
+          <w:szCs w:val="28"/>
+        </w:rPr>
+      </w:pPr>
+      <w:r>
+        <w:rPr>
+          <w:rFonts w:ascii="Helvetica" w:hAnsi="Helvetica"/>
+          <w:b/>
+          <w:sz w:val="28"/>
+          <w:szCs w:val="28"/>
+        </w:rPr>
+        <w:t>Hybrid app development</w:t>
+      </w:r>
+      <w:r>
+        <w:rPr>
+          <w:rFonts w:ascii="Helvetica" w:hAnsi="Helvetica"/>
+          <w:sz w:val="28"/>
+          <w:szCs w:val="28"/>
+        </w:rPr>
+        <w:t xml:space="preserve"> – Ionic, Apache Cordova</w:t>
+      </w:r>
+    </w:p>
+    <w:p>
+      <w:pPr>
+        <w:pStyle w:val="ListParagraph"/>
+        <w:numPr>
+          <w:ilvl w:val="0"/>
+          <w:numId w:val="1"/>
+        </w:numPr>
+        <w:rPr>
+          <w:rFonts w:ascii="Helvetica" w:hAnsi="Helvetica"/>
+          <w:sz w:val="28"/>
+          <w:szCs w:val="28"/>
+        </w:rPr>
+      </w:pPr>
+      <w:r>
+        <w:rPr>
+          <w:rFonts w:ascii="Helvetica" w:hAnsi="Helvetica"/>
+          <w:b/>
+          <w:sz w:val="28"/>
+          <w:szCs w:val="28"/>
+        </w:rPr>
+        <w:t>Web technologies</w:t>
+      </w:r>
+      <w:r>
+        <w:rPr>
+          <w:rFonts w:ascii="Helvetica" w:hAnsi="Helvetica"/>
+          <w:sz w:val="28"/>
+          <w:szCs w:val="28"/>
+        </w:rPr>
+        <w:t xml:space="preserve"> – HTML5, CSS3, Bootstrap3, Angular JS, jQuery, Angular material, Ionic Material, Angular bootstrap, Node JS, Express JS</w:t>
+      </w:r>
+    </w:p>
+    <w:p>
+      <w:pPr>
+        <w:pStyle w:val="ListParagraph"/>
+        <w:numPr>
+          <w:ilvl w:val="0"/>
+          <w:numId w:val="1"/>
+        </w:numPr>
+        <w:rPr>
+          <w:rFonts w:ascii="Helvetica" w:hAnsi="Helvetica"/>
+          <w:sz w:val="28"/>
+          <w:szCs w:val="28"/>
+        </w:rPr>
+      </w:pPr>
+      <w:r>
+        <w:rPr>
+          <w:rFonts w:ascii="Helvetica" w:hAnsi="Helvetica"/>
+          <w:sz w:val="28"/>
+          <w:szCs w:val="28"/>
+        </w:rPr>
+        <w:t>IBM MobileFirst 7.0</w:t>
+      </w:r>
+    </w:p>
+    <w:p>
+      <w:pPr>
+        <w:pStyle w:val="ListParagraph"/>
+        <w:numPr>
+          <w:ilvl w:val="0"/>
+          <w:numId w:val="1"/>
+        </w:numPr>
+        <w:rPr>
+          <w:rFonts w:ascii="Helvetica" w:hAnsi="Helvetica"/>
+          <w:sz w:val="28"/>
+          <w:szCs w:val="28"/>
+        </w:rPr>
+      </w:pPr>
+      <w:r>
+        <w:rPr>
+          <w:rFonts w:ascii="Helvetica" w:hAnsi="Helvetica"/>
+          <w:sz w:val="28"/>
+          <w:szCs w:val="28"/>
+        </w:rPr>
+        <w:t>Apache Storm 0.9.5</w:t>
+      </w:r>
+    </w:p>
+    <w:p>
+      <w:pPr>
+        <w:rPr>
+          <w:rFonts w:ascii="Helvetica" w:hAnsi="Helvetica"/>
+          <w:sz w:val="28"/>
+          <w:szCs w:val="28"/>
+        </w:rPr>
+      </w:pPr>
+    </w:p>
+    <w:p>
+      <w:pPr>
+        <w:pStyle w:val="Title"/>
+        <w:rPr>
+          <w:rFonts w:ascii="Helvetica" w:hAnsi="Helvetica"/>
+        </w:rPr>
+      </w:pPr>
+      <w:r>
+        <w:rPr>
+          <w:rFonts w:ascii="Helvetica" w:hAnsi="Helvetica"/>
+        </w:rPr>
+        <w:t>Experience</w:t>
+      </w:r>
+    </w:p>
+    <w:p>
+      <w:pPr>
+        <w:pStyle w:val="ListParagraph"/>
+        <w:numPr>
+          <w:ilvl w:val="0"/>
+          <w:numId w:val="4"/>
+        </w:numPr>
+        <w:rPr>
+          <w:rFonts w:ascii="Helvetica" w:hAnsi="Helvetica"/>
+          <w:sz w:val="28"/>
+          <w:szCs w:val="28"/>
+        </w:rPr>
+      </w:pPr>
+      <w:r>
+        <w:rPr>
+          <w:rFonts w:ascii="Helvetica" w:hAnsi="Helvetica"/>
+          <w:b/>
+          <w:sz w:val="28"/>
+          <w:szCs w:val="28"/>
+        </w:rPr>
+        <w:t>Associate consultant</w:t>
+      </w:r>
+      <w:r>
+        <w:rPr>
+          <w:rFonts w:ascii="Helvetica" w:hAnsi="Helvetica"/>
+          <w:sz w:val="28"/>
+          <w:szCs w:val="28"/>
+        </w:rPr>
+        <w:t xml:space="preserve">, </w:t>
+      </w:r>
+      <w:r>
+        <w:rPr>
+          <w:rFonts w:ascii="Helvetica" w:hAnsi="Helvetica"/>
+          <w:i/>
+          <w:sz w:val="28"/>
+          <w:szCs w:val="28"/>
+        </w:rPr>
+        <w:t>Sirius computer solutions</w:t>
+      </w:r>
+      <w:r>
+        <w:rPr>
+          <w:rFonts w:ascii="Helvetica" w:hAnsi="Helvetica"/>
+          <w:sz w:val="28"/>
+          <w:szCs w:val="28"/>
+        </w:rPr>
+        <w:t>, Sep 2015 – present</w:t>
+      </w:r>
+    </w:p>
+    <w:p>
+      <w:pPr>
+        <w:pStyle w:val="ListParagraph"/>
+        <w:numPr>
+          <w:ilvl w:val="0"/>
+          <w:numId w:val="4"/>
+        </w:numPr>
+        <w:rPr>
+          <w:rFonts w:ascii="Helvetica" w:hAnsi="Helvetica"/>
+          <w:sz w:val="28"/>
+          <w:szCs w:val="28"/>
+        </w:rPr>
+      </w:pPr>
+      <w:r>
+        <w:rPr>
+          <w:rFonts w:ascii="Helvetica" w:hAnsi="Helvetica"/>
+          <w:b/>
+          <w:sz w:val="28"/>
+          <w:szCs w:val="28"/>
+        </w:rPr>
+        <w:t>Associate Consultant</w:t>
+      </w:r>
+      <w:r>
+        <w:rPr>
+          <w:rFonts w:ascii="Helvetica" w:hAnsi="Helvetica"/>
+          <w:sz w:val="28"/>
+          <w:szCs w:val="28"/>
+        </w:rPr>
+        <w:t xml:space="preserve">, </w:t>
+      </w:r>
+      <w:r>
+        <w:rPr>
+          <w:rFonts w:ascii="Helvetica" w:hAnsi="Helvetica"/>
+          <w:i/>
+          <w:sz w:val="28"/>
+          <w:szCs w:val="28"/>
+        </w:rPr>
+        <w:t>Avnet Services Pvt. Ltd.</w:t>
+      </w:r>
+      <w:r>
+        <w:rPr>
+          <w:rFonts w:ascii="Helvetica" w:hAnsi="Helvetica"/>
+          <w:sz w:val="28"/>
+          <w:szCs w:val="28"/>
+        </w:rPr>
+        <w:t>, June 2014 – Sep 2015</w:t>
+      </w:r>
+    </w:p>
+    <w:p>
+      <w:pPr>
+        <w:pStyle w:val="ListParagraph"/>
+        <w:numPr>
+          <w:ilvl w:val="0"/>
+          <w:numId w:val="4"/>
+        </w:numPr>
+        <w:rPr>
+          <w:rFonts w:ascii="Helvetica" w:hAnsi="Helvetica"/>
+          <w:sz w:val="28"/>
+          <w:szCs w:val="28"/>
+        </w:rPr>
+      </w:pPr>
+      <w:r>
+        <w:rPr>
+          <w:rFonts w:ascii="Helvetica" w:hAnsi="Helvetica"/>
+          <w:b/>
+          <w:sz w:val="28"/>
+          <w:szCs w:val="28"/>
+        </w:rPr>
+        <w:t xml:space="preserve">Developer, </w:t>
+      </w:r>
+      <w:r>
+        <w:rPr>
+          <w:rFonts w:ascii="Helvetica" w:hAnsi="Helvetica"/>
+          <w:sz w:val="28"/>
+          <w:szCs w:val="28"/>
+        </w:rPr>
+        <w:t xml:space="preserve">Creatus Labs, </w:t>
+      </w:r>
+      <w:r>
+        <w:rPr>
+          <w:rFonts w:ascii="Helvetica" w:hAnsi="Helvetica"/>
+          <w:sz w:val="28"/>
+          <w:szCs w:val="28"/>
+        </w:rPr>
+        <w:t>December</w:t>
+      </w:r>
+      <w:r>
+        <w:rPr>
+          <w:rFonts w:ascii="Helvetica" w:hAnsi="Helvetica"/>
+          <w:sz w:val="28"/>
+          <w:szCs w:val="28"/>
+        </w:rPr>
+        <w:t xml:space="preserve"> 2012 – June 201</w:t>
+      </w:r>
+      <w:r>
+        <w:rPr>
+          <w:rFonts w:ascii="Helvetica" w:hAnsi="Helvetica"/>
+          <w:sz w:val="28"/>
+          <w:szCs w:val="28"/>
+        </w:rPr>
+        <w:t>4</w:t>
+      </w:r>
+    </w:p>
+    <w:p>
+      <w:pPr>
+        <w:pStyle w:val="Title"/>
+        <w:rPr>
+          <w:rFonts w:ascii="Helvetica" w:hAnsi="Helvetica"/>
+        </w:rPr>
+      </w:pPr>
+    </w:p>
+    <w:p>
+      <w:pPr>
+        <w:pStyle w:val="Title"/>
+        <w:rPr>
+          <w:rFonts w:ascii="Helvetica" w:hAnsi="Helvetica"/>
+        </w:rPr>
+      </w:pPr>
+      <w:r>
+        <w:rPr>
+          <w:rFonts w:ascii="Helvetica" w:hAnsi="Helvetica"/>
+        </w:rPr>
+        <w:t>Projects</w:t>
+      </w:r>
+    </w:p>
+    <w:p>
+      <w:pPr>
+        <w:pStyle w:val="ListParagraph"/>
+        <w:numPr>
+          <w:ilvl w:val="0"/>
+          <w:numId w:val="3"/>
+        </w:numPr>
+        <w:rPr>
+          <w:rFonts w:ascii="Helvetica" w:eastAsia="Times New Roman" w:hAnsi="Helvetica" w:cs="Times New Roman"/>
+          <w:sz w:val="28"/>
+          <w:szCs w:val="28"/>
+        </w:rPr>
+      </w:pPr>
+      <w:r>
+        <w:rPr>
+          <w:rFonts w:ascii="Helvetica" w:eastAsia="Times New Roman" w:hAnsi="Helvetica" w:cs="Times New Roman"/>
+          <w:sz w:val="28"/>
+          <w:szCs w:val="28"/>
+        </w:rPr>
+        <w:t>Course Listing software – 1 month</w:t>
+      </w:r>
+    </w:p>
+    <w:p>
+      <w:pPr>
+        <w:pStyle w:val="ListParagraph"/>
+        <w:numPr>
+          <w:ilvl w:val="1"/>
+          <w:numId w:val="3"/>
+        </w:numPr>
+        <w:rPr>
+          <w:rFonts w:ascii="Helvetica" w:eastAsia="Times New Roman" w:hAnsi="Helvetica" w:cs="Times New Roman"/>
+        </w:rPr>
+      </w:pPr>
+      <w:r>
+        <w:rPr>
+          <w:rFonts w:ascii="Helvetica" w:eastAsia="Times New Roman" w:hAnsi="Helvetica" w:cs="Times New Roman"/>
+        </w:rPr>
+        <w:t>Full stack development using Node JS and Angular JS with bootstrap</w:t>
+      </w:r>
+    </w:p>
+    <w:p>
+      <w:pPr>
+        <w:pStyle w:val="ListParagraph"/>
+        <w:numPr>
+          <w:ilvl w:val="1"/>
+          <w:numId w:val="3"/>
+        </w:numPr>
+        <w:rPr>
+          <w:rFonts w:ascii="Helvetica" w:eastAsia="Times New Roman" w:hAnsi="Helvetica" w:cs="Times New Roman"/>
+        </w:rPr>
+      </w:pPr>
+      <w:hyperlink r:id="rId8" w:history="1">
+        <w:r>
+          <w:rPr>
+            <w:rStyle w:val="Hyperlink"/>
+            <w:rFonts w:ascii="Helvetica" w:eastAsia="Times New Roman" w:hAnsi="Helvetica" w:cs="Times New Roman"/>
+          </w:rPr>
+          <w:t>http://immnk.github.io/codaglobal</w:t>
+        </w:r>
+      </w:hyperlink>
+    </w:p>
+    <w:p>
+      <w:pPr>
+        <w:pStyle w:val="ListParagraph"/>
+        <w:numPr>
+          <w:ilvl w:val="1"/>
+          <w:numId w:val="3"/>
+        </w:numPr>
+        <w:rPr>
+          <w:rFonts w:ascii="Helvetica" w:eastAsia="Times New Roman" w:hAnsi="Helvetica" w:cs="Times New Roman"/>
+        </w:rPr>
+      </w:pPr>
+      <w:r>
+        <w:rPr>
+          <w:rFonts w:ascii="Helvetica" w:eastAsia="Times New Roman" w:hAnsi="Helvetica" w:cs="Times New Roman"/>
+        </w:rPr>
+        <w:t>Angular</w:t>
+      </w:r>
+      <w:r>
+        <w:rPr>
+          <w:rFonts w:ascii="Helvetica" w:eastAsia="Times New Roman" w:hAnsi="Helvetica" w:cs="Times New Roman"/>
+        </w:rPr>
+        <w:t xml:space="preserve"> JS</w:t>
+      </w:r>
+      <w:r>
+        <w:rPr>
+          <w:rFonts w:ascii="Helvetica" w:eastAsia="Times New Roman" w:hAnsi="Helvetica" w:cs="Times New Roman"/>
+        </w:rPr>
+        <w:t>, Bootstrap, CSS3, Node JS, Express JS</w:t>
       </w:r>
       <w:bookmarkStart w:id="0" w:name="_GoBack"/>
       <w:bookmarkEnd w:id="0"/>
     </w:p>
     <w:p>
       <w:pPr>
-        <w:pStyle w:val="Title"/>
-      </w:pPr>
-      <w:r>
-        <w:t>Skills and Technologies</w:t>
-      </w:r>
-    </w:p>
-    <w:p>
-      <w:pPr>
-        <w:pStyle w:val="ListParagraph"/>
-        <w:numPr>
-          <w:ilvl w:val="0"/>
-          <w:numId w:val="1"/>
-        </w:numPr>
-        <w:rPr>
-          <w:rFonts w:ascii="Helvetica" w:hAnsi="Helvetica"/>
-          <w:sz w:val="28"/>
-          <w:szCs w:val="28"/>
-        </w:rPr>
-      </w:pPr>
-      <w:r>
-        <w:rPr>
-          <w:rFonts w:ascii="Helvetica" w:hAnsi="Helvetica"/>
-          <w:b/>
-          <w:sz w:val="28"/>
-          <w:szCs w:val="28"/>
-        </w:rPr>
-        <w:t>Mobile app development</w:t>
-      </w:r>
-      <w:r>
-        <w:rPr>
-          <w:rFonts w:ascii="Helvetica" w:hAnsi="Helvetica"/>
-          <w:sz w:val="28"/>
-          <w:szCs w:val="28"/>
-        </w:rPr>
-        <w:t xml:space="preserve"> - Native Windows Phone -7,8, 8.1, Android</w:t>
-      </w:r>
-    </w:p>
-    <w:p>
-      <w:pPr>
-        <w:pStyle w:val="ListParagraph"/>
-        <w:numPr>
-          <w:ilvl w:val="0"/>
-          <w:numId w:val="1"/>
-        </w:numPr>
-        <w:rPr>
-          <w:rFonts w:ascii="Helvetica" w:hAnsi="Helvetica"/>
-          <w:sz w:val="28"/>
-          <w:szCs w:val="28"/>
-        </w:rPr>
-      </w:pPr>
-      <w:r>
-        <w:rPr>
-          <w:rFonts w:ascii="Helvetica" w:hAnsi="Helvetica"/>
-          <w:b/>
-          <w:sz w:val="28"/>
-          <w:szCs w:val="28"/>
-        </w:rPr>
-        <w:t>Hybrid app development</w:t>
-      </w:r>
-      <w:r>
-        <w:rPr>
-          <w:rFonts w:ascii="Helvetica" w:hAnsi="Helvetica"/>
-          <w:sz w:val="28"/>
-          <w:szCs w:val="28"/>
-        </w:rPr>
-        <w:t xml:space="preserve"> – Ionic, Apache Cordova</w:t>
-      </w:r>
-    </w:p>
-    <w:p>
-      <w:pPr>
-        <w:pStyle w:val="ListParagraph"/>
-        <w:numPr>
-          <w:ilvl w:val="0"/>
-          <w:numId w:val="1"/>
-        </w:numPr>
-        <w:rPr>
-          <w:rFonts w:ascii="Helvetica" w:hAnsi="Helvetica"/>
-          <w:sz w:val="28"/>
-          <w:szCs w:val="28"/>
-        </w:rPr>
-      </w:pPr>
-      <w:r>
-        <w:rPr>
-          <w:rFonts w:ascii="Helvetica" w:hAnsi="Helvetica"/>
-          <w:b/>
-          <w:sz w:val="28"/>
-          <w:szCs w:val="28"/>
-        </w:rPr>
-        <w:t>Web technologies</w:t>
-      </w:r>
-      <w:r>
-        <w:rPr>
-          <w:rFonts w:ascii="Helvetica" w:hAnsi="Helvetica"/>
-          <w:sz w:val="28"/>
-          <w:szCs w:val="28"/>
-        </w:rPr>
-        <w:t xml:space="preserve"> – HTML5, CSS3, Bootstrap3, Angular JS, jQuery, Angular material, Ionic Material, Angular bootstrap, Node JS, Express JS</w:t>
-      </w:r>
-    </w:p>
-    <w:p>
-      <w:pPr>
-        <w:pStyle w:val="ListParagraph"/>
-        <w:numPr>
-          <w:ilvl w:val="0"/>
-          <w:numId w:val="1"/>
-        </w:numPr>
-        <w:rPr>
-          <w:rFonts w:ascii="Helvetica" w:hAnsi="Helvetica"/>
-          <w:sz w:val="28"/>
-          <w:szCs w:val="28"/>
-        </w:rPr>
-      </w:pPr>
-      <w:r>
-        <w:rPr>
-          <w:rFonts w:ascii="Helvetica" w:hAnsi="Helvetica"/>
-          <w:sz w:val="28"/>
-          <w:szCs w:val="28"/>
-        </w:rPr>
-        <w:t>IBM MobileFirst 7.0</w:t>
-      </w:r>
-    </w:p>
-    <w:p>
-      <w:pPr>
-        <w:pStyle w:val="ListParagraph"/>
-        <w:numPr>
-          <w:ilvl w:val="0"/>
-          <w:numId w:val="1"/>
-        </w:numPr>
-        <w:rPr>
-          <w:rFonts w:ascii="Helvetica" w:hAnsi="Helvetica"/>
-          <w:sz w:val="28"/>
-          <w:szCs w:val="28"/>
-        </w:rPr>
-      </w:pPr>
-      <w:r>
-        <w:rPr>
-          <w:rFonts w:ascii="Helvetica" w:hAnsi="Helvetica"/>
-          <w:sz w:val="28"/>
-          <w:szCs w:val="28"/>
-        </w:rPr>
-        <w:t>Apache Storm 0.9.5</w:t>
-      </w:r>
-    </w:p>
-    <w:p>
-      <w:pPr>
-        <w:pStyle w:val="Title"/>
-      </w:pPr>
-      <w:r>
-        <w:t>Experience</w:t>
-      </w:r>
-    </w:p>
-    <w:p>
-      <w:pPr>
-        <w:pStyle w:val="ListParagraph"/>
-        <w:numPr>
-          <w:ilvl w:val="0"/>
-          <w:numId w:val="4"/>
-        </w:numPr>
-        <w:rPr>
-          <w:rFonts w:ascii="Helvetica" w:hAnsi="Helvetica"/>
-          <w:sz w:val="28"/>
-          <w:szCs w:val="28"/>
-        </w:rPr>
-      </w:pPr>
-      <w:r>
-        <w:rPr>
-          <w:rFonts w:ascii="Helvetica" w:hAnsi="Helvetica"/>
-          <w:b/>
-          <w:sz w:val="28"/>
-          <w:szCs w:val="28"/>
-        </w:rPr>
-        <w:t>Associate Consultant</w:t>
-      </w:r>
-      <w:r>
-        <w:rPr>
-          <w:rFonts w:ascii="Helvetica" w:hAnsi="Helvetica"/>
-          <w:sz w:val="28"/>
-          <w:szCs w:val="28"/>
-        </w:rPr>
-        <w:t xml:space="preserve">, </w:t>
-      </w:r>
-      <w:r>
-        <w:rPr>
-          <w:rFonts w:ascii="Helvetica" w:hAnsi="Helvetica"/>
-          <w:i/>
-          <w:sz w:val="28"/>
-          <w:szCs w:val="28"/>
-        </w:rPr>
-        <w:t>Avnet Services Pvt. Ltd.</w:t>
-      </w:r>
-      <w:r>
-        <w:rPr>
-          <w:rFonts w:ascii="Helvetica" w:hAnsi="Helvetica"/>
-          <w:sz w:val="28"/>
-          <w:szCs w:val="28"/>
-        </w:rPr>
-        <w:t>, June 2014 – Sep 2015</w:t>
-      </w:r>
-    </w:p>
-    <w:p>
-      <w:pPr>
-        <w:pStyle w:val="ListParagraph"/>
-        <w:numPr>
-          <w:ilvl w:val="0"/>
-          <w:numId w:val="4"/>
-        </w:numPr>
-        <w:rPr>
-          <w:rFonts w:ascii="Helvetica" w:hAnsi="Helvetica"/>
-          <w:sz w:val="28"/>
-          <w:szCs w:val="28"/>
-        </w:rPr>
-      </w:pPr>
-      <w:r>
-        <w:rPr>
-          <w:rFonts w:ascii="Helvetica" w:hAnsi="Helvetica"/>
-          <w:b/>
-          <w:sz w:val="28"/>
-          <w:szCs w:val="28"/>
-        </w:rPr>
-        <w:t>Associate consultant</w:t>
-      </w:r>
-      <w:r>
-        <w:rPr>
-          <w:rFonts w:ascii="Helvetica" w:hAnsi="Helvetica"/>
-          <w:sz w:val="28"/>
-          <w:szCs w:val="28"/>
-        </w:rPr>
-        <w:t xml:space="preserve">, </w:t>
-      </w:r>
-      <w:r>
-        <w:rPr>
-          <w:rFonts w:ascii="Helvetica" w:hAnsi="Helvetica"/>
-          <w:i/>
-          <w:sz w:val="28"/>
-          <w:szCs w:val="28"/>
-        </w:rPr>
-        <w:t>Siri</w:t>
-      </w:r>
-      <w:r>
-        <w:rPr>
-          <w:rFonts w:ascii="Helvetica" w:hAnsi="Helvetica"/>
-          <w:i/>
-          <w:sz w:val="28"/>
-          <w:szCs w:val="28"/>
-        </w:rPr>
-        <w:t>us computer solutions</w:t>
-      </w:r>
-      <w:r>
-        <w:rPr>
-          <w:rFonts w:ascii="Helvetica" w:hAnsi="Helvetica"/>
-          <w:sz w:val="28"/>
-          <w:szCs w:val="28"/>
-        </w:rPr>
-        <w:t>, Sep 2015</w:t>
-      </w:r>
-      <w:r>
-        <w:rPr>
-          <w:rFonts w:ascii="Helvetica" w:hAnsi="Helvetica"/>
-          <w:sz w:val="28"/>
-          <w:szCs w:val="28"/>
-        </w:rPr>
-        <w:t xml:space="preserve"> – present</w:t>
-      </w:r>
-    </w:p>
-    <w:p>
-      <w:pPr>
-        <w:pStyle w:val="Title"/>
-      </w:pPr>
-      <w:r>
-        <w:t>Projects</w:t>
-      </w:r>
-    </w:p>
-    <w:p>
-      <w:pPr>
         <w:pStyle w:val="ListParagraph"/>
         <w:numPr>
           <w:ilvl w:val="0"/>
@@ -493,7 +739,7 @@
           <w:rFonts w:ascii="Helvetica" w:eastAsia="Times New Roman" w:hAnsi="Helvetica" w:cs="Times New Roman"/>
         </w:rPr>
       </w:pPr>
-      <w:hyperlink r:id="rId8" w:history="1">
+      <w:hyperlink r:id="rId9" w:history="1">
         <w:r>
           <w:rPr>
             <w:rStyle w:val="Hyperlink"/>
@@ -507,6 +753,24 @@
       <w:pPr>
         <w:pStyle w:val="ListParagraph"/>
         <w:numPr>
+          <w:ilvl w:val="1"/>
+          <w:numId w:val="3"/>
+        </w:numPr>
+        <w:rPr>
+          <w:rFonts w:ascii="Helvetica" w:eastAsia="Times New Roman" w:hAnsi="Helvetica" w:cs="Times New Roman"/>
+        </w:rPr>
+      </w:pPr>
+      <w:r>
+        <w:rPr>
+          <w:rFonts w:ascii="Helvetica" w:eastAsia="Times New Roman" w:hAnsi="Helvetica" w:cs="Times New Roman"/>
+        </w:rPr>
+        <w:t>Angular JS, UI-Grid, HTML5, CSS3</w:t>
+      </w:r>
+    </w:p>
+    <w:p>
+      <w:pPr>
+        <w:pStyle w:val="ListParagraph"/>
+        <w:numPr>
           <w:ilvl w:val="0"/>
           <w:numId w:val="3"/>
         </w:numPr>
@@ -522,6 +786,7 @@
           <w:sz w:val="28"/>
           <w:szCs w:val="28"/>
         </w:rPr>
+        <w:lastRenderedPageBreak/>
         <w:t>Inventory management website – 1 month</w:t>
       </w:r>
     </w:p>
@@ -540,7 +805,31 @@
         <w:rPr>
           <w:rFonts w:ascii="Helvetica" w:eastAsia="Times New Roman" w:hAnsi="Helvetica" w:cs="Times New Roman"/>
         </w:rPr>
-        <w:t>Responsible for frontend using angular JS and backend using node JS</w:t>
+        <w:t>Responsible for frontend using A</w:t>
+      </w:r>
+      <w:r>
+        <w:rPr>
+          <w:rFonts w:ascii="Helvetica" w:eastAsia="Times New Roman" w:hAnsi="Helvetica" w:cs="Times New Roman"/>
+        </w:rPr>
+        <w:t>ngular JS and backend using node JS</w:t>
+      </w:r>
+    </w:p>
+    <w:p>
+      <w:pPr>
+        <w:pStyle w:val="ListParagraph"/>
+        <w:numPr>
+          <w:ilvl w:val="1"/>
+          <w:numId w:val="3"/>
+        </w:numPr>
+        <w:rPr>
+          <w:rFonts w:ascii="Helvetica" w:eastAsia="Times New Roman" w:hAnsi="Helvetica" w:cs="Times New Roman"/>
+        </w:rPr>
+      </w:pPr>
+      <w:r>
+        <w:rPr>
+          <w:rFonts w:ascii="Helvetica" w:eastAsia="Times New Roman" w:hAnsi="Helvetica" w:cs="Times New Roman"/>
+        </w:rPr>
+        <w:t>Angular JS, Bootstrap, Node JS, Express JS, MySQL, Browser-Sync, Node</w:t>
       </w:r>
     </w:p>
     <w:p>
@@ -603,6 +892,25 @@
       <w:pPr>
         <w:pStyle w:val="ListParagraph"/>
         <w:numPr>
+          <w:ilvl w:val="1"/>
+          <w:numId w:val="3"/>
+        </w:numPr>
+        <w:rPr>
+          <w:rFonts w:ascii="Helvetica" w:eastAsia="Times New Roman" w:hAnsi="Helvetica" w:cs="Times New Roman"/>
+        </w:rPr>
+      </w:pPr>
+      <w:r>
+        <w:rPr>
+          <w:rFonts w:ascii="Helvetica" w:eastAsia="Times New Roman" w:hAnsi="Helvetica" w:cs="Times New Roman"/>
+          <w:color w:val="444444"/>
+        </w:rPr>
+        <w:t>Java, SOAP, DB2</w:t>
+      </w:r>
+    </w:p>
+    <w:p>
+      <w:pPr>
+        <w:pStyle w:val="ListParagraph"/>
+        <w:numPr>
           <w:ilvl w:val="0"/>
           <w:numId w:val="3"/>
         </w:numPr>
@@ -654,6 +962,25 @@
       <w:pPr>
         <w:pStyle w:val="ListParagraph"/>
         <w:numPr>
+          <w:ilvl w:val="1"/>
+          <w:numId w:val="3"/>
+        </w:numPr>
+        <w:rPr>
+          <w:rFonts w:ascii="Helvetica" w:eastAsia="Times New Roman" w:hAnsi="Helvetica" w:cs="Times New Roman"/>
+        </w:rPr>
+      </w:pPr>
+      <w:r>
+        <w:rPr>
+          <w:rFonts w:ascii="Helvetica" w:eastAsia="Times New Roman" w:hAnsi="Helvetica" w:cs="Times New Roman"/>
+          <w:color w:val="444444"/>
+        </w:rPr>
+        <w:t>Java, Mining Algorithms</w:t>
+      </w:r>
+    </w:p>
+    <w:p>
+      <w:pPr>
+        <w:pStyle w:val="ListParagraph"/>
+        <w:numPr>
           <w:ilvl w:val="0"/>
           <w:numId w:val="3"/>
         </w:numPr>
@@ -691,6 +1018,376 @@
         </w:rPr>
         <w:t>Sole developer through entire project lifecycle</w:t>
       </w:r>
+    </w:p>
+    <w:p>
+      <w:pPr>
+        <w:pStyle w:val="ListParagraph"/>
+        <w:numPr>
+          <w:ilvl w:val="1"/>
+          <w:numId w:val="3"/>
+        </w:numPr>
+        <w:rPr>
+          <w:rFonts w:ascii="Helvetica" w:hAnsi="Helvetica"/>
+          <w:b/>
+        </w:rPr>
+      </w:pPr>
+      <w:r>
+        <w:rPr>
+          <w:rFonts w:ascii="Helvetica" w:hAnsi="Helvetica"/>
+        </w:rPr>
+        <w:t xml:space="preserve">C#, </w:t>
+      </w:r>
+      <w:r>
+        <w:rPr>
+          <w:rFonts w:ascii="Helvetica" w:hAnsi="Helvetica"/>
+        </w:rPr>
+        <w:t>Windows Phone 8.1</w:t>
+      </w:r>
+      <w:r>
+        <w:rPr>
+          <w:rFonts w:ascii="Helvetica" w:hAnsi="Helvetica"/>
+        </w:rPr>
+        <w:t>, XAML</w:t>
+      </w:r>
+    </w:p>
+    <w:p>
+      <w:pPr>
+        <w:rPr>
+          <w:rFonts w:ascii="Helvetica" w:hAnsi="Helvetica"/>
+          <w:b/>
+        </w:rPr>
+      </w:pPr>
+    </w:p>
+    <w:p>
+      <w:pPr>
+        <w:pStyle w:val="Title"/>
+        <w:rPr>
+          <w:rFonts w:ascii="Helvetica" w:hAnsi="Helvetica"/>
+        </w:rPr>
+      </w:pPr>
+      <w:r>
+        <w:rPr>
+          <w:rFonts w:ascii="Helvetica" w:hAnsi="Helvetica"/>
+        </w:rPr>
+        <w:t>Achievements</w:t>
+      </w:r>
+    </w:p>
+    <w:p>
+      <w:pPr>
+        <w:numPr>
+          <w:ilvl w:val="0"/>
+          <w:numId w:val="5"/>
+        </w:numPr>
+        <w:rPr>
+          <w:rFonts w:ascii="Helvetica" w:hAnsi="Helvetica"/>
+          <w:sz w:val="28"/>
+          <w:szCs w:val="28"/>
+        </w:rPr>
+      </w:pPr>
+      <w:r>
+        <w:rPr>
+          <w:rFonts w:ascii="Helvetica" w:hAnsi="Helvetica"/>
+          <w:sz w:val="28"/>
+          <w:szCs w:val="28"/>
+        </w:rPr>
+        <w:t>Top developer/publisher in Windows phone marketplace with more than 111,000 downloads.</w:t>
+      </w:r>
+    </w:p>
+    <w:p>
+      <w:pPr>
+        <w:numPr>
+          <w:ilvl w:val="0"/>
+          <w:numId w:val="5"/>
+        </w:numPr>
+        <w:rPr>
+          <w:rFonts w:ascii="Helvetica" w:hAnsi="Helvetica"/>
+          <w:sz w:val="28"/>
+          <w:szCs w:val="28"/>
+        </w:rPr>
+      </w:pPr>
+      <w:r>
+        <w:rPr>
+          <w:rFonts w:ascii="Helvetica" w:hAnsi="Helvetica"/>
+          <w:sz w:val="28"/>
+          <w:szCs w:val="28"/>
+        </w:rPr>
+        <w:t>Reward winner in “DVLUP” conducted by NOKIA.</w:t>
+      </w:r>
+    </w:p>
+    <w:p>
+      <w:pPr>
+        <w:numPr>
+          <w:ilvl w:val="0"/>
+          <w:numId w:val="5"/>
+        </w:numPr>
+        <w:rPr>
+          <w:rFonts w:ascii="Helvetica" w:hAnsi="Helvetica"/>
+          <w:sz w:val="28"/>
+          <w:szCs w:val="28"/>
+        </w:rPr>
+      </w:pPr>
+      <w:r>
+        <w:rPr>
+          <w:rFonts w:ascii="Helvetica" w:hAnsi="Helvetica"/>
+          <w:sz w:val="28"/>
+          <w:szCs w:val="28"/>
+        </w:rPr>
+        <w:t>Student trainer in the program “Anukul sikshan” conducting by SASTRA University.</w:t>
+      </w:r>
+    </w:p>
+    <w:p>
+      <w:pPr>
+        <w:numPr>
+          <w:ilvl w:val="0"/>
+          <w:numId w:val="5"/>
+        </w:numPr>
+        <w:rPr>
+          <w:rFonts w:ascii="Helvetica" w:hAnsi="Helvetica"/>
+          <w:sz w:val="28"/>
+          <w:szCs w:val="28"/>
+        </w:rPr>
+      </w:pPr>
+      <w:r>
+        <w:rPr>
+          <w:rFonts w:ascii="Helvetica" w:hAnsi="Helvetica"/>
+          <w:sz w:val="28"/>
+          <w:szCs w:val="28"/>
+        </w:rPr>
+        <w:t>Second prize in Mobile Application development at Protocol, an event held by ACE (Association of computer engineers), SASTRA University.</w:t>
+      </w:r>
+    </w:p>
+    <w:p>
+      <w:pPr>
+        <w:numPr>
+          <w:ilvl w:val="0"/>
+          <w:numId w:val="5"/>
+        </w:numPr>
+        <w:rPr>
+          <w:rFonts w:ascii="Helvetica" w:hAnsi="Helvetica"/>
+          <w:sz w:val="28"/>
+          <w:szCs w:val="28"/>
+        </w:rPr>
+      </w:pPr>
+      <w:r>
+        <w:rPr>
+          <w:rFonts w:ascii="Helvetica" w:hAnsi="Helvetica"/>
+          <w:sz w:val="28"/>
+          <w:szCs w:val="28"/>
+        </w:rPr>
+        <w:t>Organizer for M.A.D. (Mobile Application Development) at Cognition, an event held by Department of computer science and Information Technology, SASTRA University.</w:t>
+      </w:r>
+    </w:p>
+    <w:p>
+      <w:pPr>
+        <w:numPr>
+          <w:ilvl w:val="0"/>
+          <w:numId w:val="5"/>
+        </w:numPr>
+        <w:rPr>
+          <w:rFonts w:ascii="Helvetica" w:hAnsi="Helvetica"/>
+          <w:sz w:val="28"/>
+          <w:szCs w:val="28"/>
+        </w:rPr>
+      </w:pPr>
+      <w:r>
+        <w:rPr>
+          <w:rFonts w:ascii="Helvetica" w:hAnsi="Helvetica"/>
+          <w:sz w:val="28"/>
+          <w:szCs w:val="28"/>
+        </w:rPr>
+        <w:t>Winner at I Unlock Joy conducted by Microsoft.</w:t>
+      </w:r>
+    </w:p>
+    <w:p>
+      <w:pPr>
+        <w:numPr>
+          <w:ilvl w:val="0"/>
+          <w:numId w:val="5"/>
+        </w:numPr>
+        <w:rPr>
+          <w:rFonts w:ascii="Helvetica" w:hAnsi="Helvetica"/>
+          <w:sz w:val="28"/>
+          <w:szCs w:val="28"/>
+        </w:rPr>
+      </w:pPr>
+      <w:r>
+        <w:rPr>
+          <w:rFonts w:ascii="Helvetica" w:hAnsi="Helvetica"/>
+          <w:sz w:val="28"/>
+          <w:szCs w:val="28"/>
+        </w:rPr>
+        <w:t>Dean’s Lister for 1st and 2nd year at SASTRA University.</w:t>
+      </w:r>
+    </w:p>
+    <w:p>
+      <w:pPr>
+        <w:numPr>
+          <w:ilvl w:val="0"/>
+          <w:numId w:val="5"/>
+        </w:numPr>
+        <w:rPr>
+          <w:rFonts w:ascii="Helvetica" w:hAnsi="Helvetica"/>
+          <w:sz w:val="28"/>
+          <w:szCs w:val="28"/>
+        </w:rPr>
+      </w:pPr>
+      <w:r>
+        <w:rPr>
+          <w:rFonts w:ascii="Helvetica" w:hAnsi="Helvetica"/>
+          <w:sz w:val="28"/>
+          <w:szCs w:val="28"/>
+        </w:rPr>
+        <w:t>Executive member of A.C.E. (Association of computer engineers) in SASTRA University from 3rd semester to current year.</w:t>
+      </w:r>
+    </w:p>
+    <w:p>
+      <w:pPr>
+        <w:numPr>
+          <w:ilvl w:val="0"/>
+          <w:numId w:val="5"/>
+        </w:numPr>
+        <w:rPr>
+          <w:rFonts w:ascii="Helvetica" w:hAnsi="Helvetica"/>
+          <w:sz w:val="28"/>
+          <w:szCs w:val="28"/>
+        </w:rPr>
+      </w:pPr>
+      <w:r>
+        <w:rPr>
+          <w:rFonts w:ascii="Helvetica" w:hAnsi="Helvetica"/>
+          <w:sz w:val="28"/>
+          <w:szCs w:val="28"/>
+        </w:rPr>
+        <w:t>Winner of NLTSE (National level Talent Search Examination) conducted by VIGNAN University at state level.</w:t>
+      </w:r>
+    </w:p>
+    <w:p>
+      <w:pPr>
+        <w:numPr>
+          <w:ilvl w:val="0"/>
+          <w:numId w:val="5"/>
+        </w:numPr>
+        <w:rPr>
+          <w:rFonts w:ascii="Helvetica" w:hAnsi="Helvetica"/>
+          <w:sz w:val="28"/>
+          <w:szCs w:val="28"/>
+        </w:rPr>
+      </w:pPr>
+      <w:r>
+        <w:rPr>
+          <w:rFonts w:ascii="Helvetica" w:hAnsi="Helvetica"/>
+          <w:sz w:val="28"/>
+          <w:szCs w:val="28"/>
+        </w:rPr>
+        <w:t>Qualified into the finals of M.A.D. at Daksh (An international techno-management fest at SASTRA University).</w:t>
+      </w:r>
+    </w:p>
+    <w:p>
+      <w:pPr>
+        <w:numPr>
+          <w:ilvl w:val="0"/>
+          <w:numId w:val="5"/>
+        </w:numPr>
+        <w:rPr>
+          <w:rFonts w:ascii="Helvetica" w:hAnsi="Helvetica"/>
+          <w:sz w:val="28"/>
+          <w:szCs w:val="28"/>
+        </w:rPr>
+      </w:pPr>
+      <w:r>
+        <w:rPr>
+          <w:rFonts w:ascii="Helvetica" w:hAnsi="Helvetica"/>
+          <w:sz w:val="28"/>
+          <w:szCs w:val="28"/>
+        </w:rPr>
+        <w:t>Junior college topper for the year 2008-2009.</w:t>
+      </w:r>
+    </w:p>
+    <w:p>
+      <w:pPr>
+        <w:rPr>
+          <w:rFonts w:ascii="Helvetica" w:hAnsi="Helvetica"/>
+          <w:sz w:val="28"/>
+          <w:szCs w:val="28"/>
+        </w:rPr>
+      </w:pPr>
+    </w:p>
+    <w:p>
+      <w:pPr>
+        <w:pStyle w:val="Title"/>
+        <w:rPr>
+          <w:rFonts w:ascii="Helvetica" w:hAnsi="Helvetica"/>
+        </w:rPr>
+      </w:pPr>
+      <w:r>
+        <w:rPr>
+          <w:rFonts w:ascii="Helvetica" w:hAnsi="Helvetica"/>
+        </w:rPr>
+        <w:t>Profile Contact</w:t>
+      </w:r>
+    </w:p>
+    <w:p>
+      <w:pPr>
+        <w:rPr>
+          <w:rFonts w:ascii="Helvetica" w:hAnsi="Helvetica"/>
+          <w:sz w:val="28"/>
+          <w:szCs w:val="28"/>
+        </w:rPr>
+      </w:pPr>
+      <w:r>
+        <w:rPr>
+          <w:rFonts w:ascii="Helvetica" w:hAnsi="Helvetica"/>
+          <w:sz w:val="28"/>
+          <w:szCs w:val="28"/>
+        </w:rPr>
+        <w:t xml:space="preserve">Github – </w:t>
+      </w:r>
+      <w:hyperlink r:id="rId10" w:history="1">
+        <w:r>
+          <w:rPr>
+            <w:rStyle w:val="Hyperlink"/>
+            <w:rFonts w:ascii="Helvetica" w:hAnsi="Helvetica"/>
+            <w:sz w:val="28"/>
+            <w:szCs w:val="28"/>
+          </w:rPr>
+          <w:t>http://github.com/immnk</w:t>
+        </w:r>
+      </w:hyperlink>
+    </w:p>
+    <w:p>
+      <w:pPr>
+        <w:rPr>
+          <w:rFonts w:ascii="Helvetica" w:hAnsi="Helvetica"/>
+          <w:sz w:val="28"/>
+          <w:szCs w:val="28"/>
+        </w:rPr>
+      </w:pPr>
+      <w:r>
+        <w:rPr>
+          <w:rFonts w:ascii="Helvetica" w:hAnsi="Helvetica"/>
+          <w:sz w:val="28"/>
+          <w:szCs w:val="28"/>
+        </w:rPr>
+        <w:t xml:space="preserve">StackOverflow – </w:t>
+      </w:r>
+      <w:hyperlink r:id="rId11" w:history="1">
+        <w:r>
+          <w:rPr>
+            <w:rStyle w:val="Hyperlink"/>
+            <w:rFonts w:ascii="Helvetica" w:hAnsi="Helvetica"/>
+            <w:sz w:val="28"/>
+            <w:szCs w:val="28"/>
+          </w:rPr>
+          <w:t>http://stackoverflow.com/users/1654995/mani</w:t>
+        </w:r>
+      </w:hyperlink>
+    </w:p>
+    <w:p>
+      <w:pPr>
+        <w:rPr>
+          <w:rFonts w:ascii="Helvetica" w:hAnsi="Helvetica"/>
+        </w:rPr>
+      </w:pPr>
     </w:p>
     <w:sectPr>
       <w:pgSz w:w="11900" w:h="16840"/>
@@ -1050,6 +1747,155 @@
     </w:lvl>
   </w:abstractNum>
   <w:abstractNum w:abstractNumId="3">
+    <w:nsid w:val="621058AD"/>
+    <w:multiLevelType w:val="multilevel"/>
+    <w:tmpl w:val="40EE8048"/>
+    <w:lvl w:ilvl="0">
+      <w:start w:val="1"/>
+      <w:numFmt w:val="bullet"/>
+      <w:lvlText w:val=""/>
+      <w:lvlJc w:val="left"/>
+      <w:pPr>
+        <w:tabs>
+          <w:tab w:val="num" w:pos="720"/>
+        </w:tabs>
+        <w:ind w:left="720" w:hanging="360"/>
+      </w:pPr>
+      <w:rPr>
+        <w:rFonts w:ascii="Symbol" w:hAnsi="Symbol" w:hint="default"/>
+        <w:sz w:val="20"/>
+      </w:rPr>
+    </w:lvl>
+    <w:lvl w:ilvl="1" w:tentative="1">
+      <w:start w:val="1"/>
+      <w:numFmt w:val="bullet"/>
+      <w:lvlText w:val=""/>
+      <w:lvlJc w:val="left"/>
+      <w:pPr>
+        <w:tabs>
+          <w:tab w:val="num" w:pos="1440"/>
+        </w:tabs>
+        <w:ind w:left="1440" w:hanging="360"/>
+      </w:pPr>
+      <w:rPr>
+        <w:rFonts w:ascii="Symbol" w:hAnsi="Symbol" w:hint="default"/>
+        <w:sz w:val="20"/>
+      </w:rPr>
+    </w:lvl>
+    <w:lvl w:ilvl="2" w:tentative="1">
+      <w:start w:val="1"/>
+      <w:numFmt w:val="bullet"/>
+      <w:lvlText w:val=""/>
+      <w:lvlJc w:val="left"/>
+      <w:pPr>
+        <w:tabs>
+          <w:tab w:val="num" w:pos="2160"/>
+        </w:tabs>
+        <w:ind w:left="2160" w:hanging="360"/>
+      </w:pPr>
+      <w:rPr>
+        <w:rFonts w:ascii="Symbol" w:hAnsi="Symbol" w:hint="default"/>
+        <w:sz w:val="20"/>
+      </w:rPr>
+    </w:lvl>
+    <w:lvl w:ilvl="3" w:tentative="1">
+      <w:start w:val="1"/>
+      <w:numFmt w:val="bullet"/>
+      <w:lvlText w:val=""/>
+      <w:lvlJc w:val="left"/>
+      <w:pPr>
+        <w:tabs>
+          <w:tab w:val="num" w:pos="2880"/>
+        </w:tabs>
+        <w:ind w:left="2880" w:hanging="360"/>
+      </w:pPr>
+      <w:rPr>
+        <w:rFonts w:ascii="Symbol" w:hAnsi="Symbol" w:hint="default"/>
+        <w:sz w:val="20"/>
+      </w:rPr>
+    </w:lvl>
+    <w:lvl w:ilvl="4" w:tentative="1">
+      <w:start w:val="1"/>
+      <w:numFmt w:val="bullet"/>
+      <w:lvlText w:val=""/>
+      <w:lvlJc w:val="left"/>
+      <w:pPr>
+        <w:tabs>
+          <w:tab w:val="num" w:pos="3600"/>
+        </w:tabs>
+        <w:ind w:left="3600" w:hanging="360"/>
+      </w:pPr>
+      <w:rPr>
+        <w:rFonts w:ascii="Symbol" w:hAnsi="Symbol" w:hint="default"/>
+        <w:sz w:val="20"/>
+      </w:rPr>
+    </w:lvl>
+    <w:lvl w:ilvl="5" w:tentative="1">
+      <w:start w:val="1"/>
+      <w:numFmt w:val="bullet"/>
+      <w:lvlText w:val=""/>
+      <w:lvlJc w:val="left"/>
+      <w:pPr>
+        <w:tabs>
+          <w:tab w:val="num" w:pos="4320"/>
+        </w:tabs>
+        <w:ind w:left="4320" w:hanging="360"/>
+      </w:pPr>
+      <w:rPr>
+        <w:rFonts w:ascii="Symbol" w:hAnsi="Symbol" w:hint="default"/>
+        <w:sz w:val="20"/>
+      </w:rPr>
+    </w:lvl>
+    <w:lvl w:ilvl="6" w:tentative="1">
+      <w:start w:val="1"/>
+      <w:numFmt w:val="bullet"/>
+      <w:lvlText w:val=""/>
+      <w:lvlJc w:val="left"/>
+      <w:pPr>
+        <w:tabs>
+          <w:tab w:val="num" w:pos="5040"/>
+        </w:tabs>
+        <w:ind w:left="5040" w:hanging="360"/>
+      </w:pPr>
+      <w:rPr>
+        <w:rFonts w:ascii="Symbol" w:hAnsi="Symbol" w:hint="default"/>
+        <w:sz w:val="20"/>
+      </w:rPr>
+    </w:lvl>
+    <w:lvl w:ilvl="7" w:tentative="1">
+      <w:start w:val="1"/>
+      <w:numFmt w:val="bullet"/>
+      <w:lvlText w:val=""/>
+      <w:lvlJc w:val="left"/>
+      <w:pPr>
+        <w:tabs>
+          <w:tab w:val="num" w:pos="5760"/>
+        </w:tabs>
+        <w:ind w:left="5760" w:hanging="360"/>
+      </w:pPr>
+      <w:rPr>
+        <w:rFonts w:ascii="Symbol" w:hAnsi="Symbol" w:hint="default"/>
+        <w:sz w:val="20"/>
+      </w:rPr>
+    </w:lvl>
+    <w:lvl w:ilvl="8" w:tentative="1">
+      <w:start w:val="1"/>
+      <w:numFmt w:val="bullet"/>
+      <w:lvlText w:val=""/>
+      <w:lvlJc w:val="left"/>
+      <w:pPr>
+        <w:tabs>
+          <w:tab w:val="num" w:pos="6480"/>
+        </w:tabs>
+        <w:ind w:left="6480" w:hanging="360"/>
+      </w:pPr>
+      <w:rPr>
+        <w:rFonts w:ascii="Symbol" w:hAnsi="Symbol" w:hint="default"/>
+        <w:sz w:val="20"/>
+      </w:rPr>
+    </w:lvl>
+  </w:abstractNum>
+  <w:abstractNum w:abstractNumId="4">
     <w:nsid w:val="653F776E"/>
     <w:multiLevelType w:val="hybridMultilevel"/>
     <w:tmpl w:val="029C7B70"/>
@@ -1163,7 +2009,7 @@
     </w:lvl>
   </w:abstractNum>
   <w:num w:numId="1">
-    <w:abstractNumId w:val="3"/>
+    <w:abstractNumId w:val="4"/>
   </w:num>
   <w:num w:numId="2">
     <w:abstractNumId w:val="1"/>
@@ -1173,6 +2019,9 @@
   </w:num>
   <w:num w:numId="4">
     <w:abstractNumId w:val="0"/>
+  </w:num>
+  <w:num w:numId="5">
+    <w:abstractNumId w:val="3"/>
   </w:num>
 </w:numbering>
 </file>
@@ -1996,7 +2845,7 @@
 </file>
 
 <file path=customXml/itemProps1.xml><?xml version="1.0" encoding="utf-8"?>
-<ds:datastoreItem xmlns:ds="http://schemas.openxmlformats.org/officeDocument/2006/customXml" ds:itemID="{4698612C-0AB1-9D44-B295-5BDC1DDD7CC1}">
+<ds:datastoreItem xmlns:ds="http://schemas.openxmlformats.org/officeDocument/2006/customXml" ds:itemID="{54882A8C-41B5-A44D-A5E0-F9BD4FC58C5A}">
   <ds:schemaRefs>
     <ds:schemaRef ds:uri="http://schemas.openxmlformats.org/officeDocument/2006/bibliography"/>
   </ds:schemaRefs>

</xml_diff>